<commit_message>
fixed release note and known issues
</commit_message>
<xml_diff>
--- a/hit-iz-resource/src/main/resources/Documentation/ReleaseNotes/app/HIMSS_IIP_Release_Notes.1.9.11.docx
+++ b/hit-iz-resource/src/main/resources/Documentation/ReleaseNotes/app/HIMSS_IIP_Release_Notes.1.9.11.docx
@@ -157,19 +157,18 @@
     </w:p>
     <w:p>
       <w:pPr>
-        <w:rPr>
-          <w:rFonts w:ascii="Arial" w:hAnsi="Arial" w:cs="Arial"/>
+        <w:jc w:val="center"/>
+        <w:rPr>
           <w:b/>
-          <w:bCs/>
-          <w:u w:val="single"/>
-        </w:rPr>
-      </w:pPr>
-      <w:r>
-        <w:rPr>
-          <w:rFonts w:ascii="Arial" w:hAnsi="Arial" w:cs="Arial"/>
+          <w:sz w:val="28"/>
+          <w:szCs w:val="32"/>
+        </w:rPr>
+      </w:pPr>
+      <w:r>
+        <w:rPr>
           <w:b/>
-          <w:bCs/>
-          <w:u w:val="single"/>
+          <w:sz w:val="28"/>
+          <w:szCs w:val="32"/>
         </w:rPr>
         <w:t xml:space="preserve">Tool Software </w:t>
       </w:r>
@@ -274,6 +273,86 @@
     </w:p>
     <w:p>
       <w:pPr>
+        <w:jc w:val="center"/>
+        <w:rPr>
+          <w:b/>
+          <w:sz w:val="28"/>
+          <w:szCs w:val="32"/>
+        </w:rPr>
+      </w:pPr>
+      <w:r>
+        <w:rPr>
+          <w:b/>
+          <w:sz w:val="28"/>
+          <w:szCs w:val="32"/>
+        </w:rPr>
+        <w:t>HIMSS IIP CDC Test Plans changes</w:t>
+      </w:r>
+    </w:p>
+    <w:p>
+      <w:pPr>
+        <w:autoSpaceDE w:val="0"/>
+        <w:autoSpaceDN w:val="0"/>
+        <w:adjustRightInd w:val="0"/>
+        <w:spacing w:after="0" w:line="240" w:lineRule="auto"/>
+        <w:rPr>
+          <w:rFonts w:ascii="Arial" w:hAnsi="Arial" w:cs="Arial"/>
+          <w:color w:val="000000"/>
+        </w:rPr>
+      </w:pPr>
+      <w:r>
+        <w:rPr>
+          <w:rFonts w:ascii="Arial" w:hAnsi="Arial" w:cs="Arial"/>
+          <w:color w:val="000000"/>
+        </w:rPr>
+        <w:t xml:space="preserve">This test plan is to be used for the testing of the Immunization Integration Program: Immunization-Related Capabilities and Guidance developed under a cooperative agreement with the American Immunization Registry Association (AIRA) and the Centers for Disease Control and Prevention (CDC). All test cases are required to be executed where they include test objectives for which conformance is claimed. The test plan includes both functional and interoperability tests including Vaccine Update Notifications (HL7 V2.5.1 VXU/Z22) and Query and Response (Evaluated History and Forecast Group Z44/Z42). </w:t>
+      </w:r>
+    </w:p>
+    <w:p>
+      <w:pPr>
+        <w:autoSpaceDE w:val="0"/>
+        <w:autoSpaceDN w:val="0"/>
+        <w:adjustRightInd w:val="0"/>
+        <w:spacing w:after="0" w:line="240" w:lineRule="auto"/>
+        <w:rPr>
+          <w:rFonts w:ascii="Arial" w:hAnsi="Arial" w:cs="Arial"/>
+          <w:color w:val="000000"/>
+        </w:rPr>
+      </w:pPr>
+    </w:p>
+    <w:p>
+      <w:pPr>
+        <w:autoSpaceDE w:val="0"/>
+        <w:autoSpaceDN w:val="0"/>
+        <w:adjustRightInd w:val="0"/>
+        <w:spacing w:after="0" w:line="240" w:lineRule="auto"/>
+        <w:rPr>
+          <w:rFonts w:ascii="Arial" w:hAnsi="Arial" w:cs="Arial"/>
+          <w:color w:val="000000"/>
+        </w:rPr>
+      </w:pPr>
+      <w:r>
+        <w:rPr>
+          <w:rFonts w:ascii="Arial" w:hAnsi="Arial" w:cs="Arial"/>
+          <w:color w:val="000000"/>
+        </w:rPr>
+        <w:t xml:space="preserve">This version is updated for use in the 2022 test cycle. It is aligned with ONC 2015 Certification Criteria for § 170.315(f)(1) Transmission to Immunization Registries. This test plan is approved by ONC to demonstrate conformance to these criteria. </w:t>
+      </w:r>
+    </w:p>
+    <w:p>
+      <w:pPr>
+        <w:autoSpaceDE w:val="0"/>
+        <w:autoSpaceDN w:val="0"/>
+        <w:adjustRightInd w:val="0"/>
+        <w:spacing w:after="0" w:line="240" w:lineRule="auto"/>
+        <w:rPr>
+          <w:rFonts w:ascii="Arial" w:hAnsi="Arial" w:cs="Arial"/>
+          <w:color w:val="000000"/>
+        </w:rPr>
+      </w:pPr>
+    </w:p>
+    <w:p>
+      <w:pPr>
         <w:rPr>
           <w:rFonts w:ascii="Arial" w:hAnsi="Arial" w:cs="Arial"/>
           <w:b/>
@@ -308,24 +387,396 @@
         </w:rPr>
         <w:t>.0</w:t>
       </w:r>
+      <w:r>
+        <w:rPr>
+          <w:rFonts w:ascii="Arial" w:hAnsi="Arial" w:cs="Arial"/>
+          <w:b/>
+          <w:bCs/>
+          <w:u w:val="single"/>
+        </w:rPr>
+        <w:t xml:space="preserve"> (1/27/2022)</w:t>
+      </w:r>
+    </w:p>
+    <w:p>
+      <w:pPr>
+        <w:autoSpaceDE w:val="0"/>
+        <w:autoSpaceDN w:val="0"/>
+        <w:adjustRightInd w:val="0"/>
+        <w:spacing w:after="0" w:line="240" w:lineRule="auto"/>
+        <w:rPr>
+          <w:rFonts w:ascii="Arial" w:hAnsi="Arial" w:cs="Arial"/>
+          <w:color w:val="000000"/>
+        </w:rPr>
+      </w:pPr>
+      <w:r>
+        <w:rPr>
+          <w:rFonts w:ascii="Arial" w:hAnsi="Arial" w:cs="Arial"/>
+          <w:color w:val="000000"/>
+        </w:rPr>
+        <w:t>This release includes</w:t>
+      </w:r>
+      <w:r>
+        <w:rPr>
+          <w:rFonts w:ascii="Arial" w:hAnsi="Arial" w:cs="Arial"/>
+          <w:color w:val="000000"/>
+        </w:rPr>
+        <w:t xml:space="preserve"> </w:t>
+      </w:r>
+      <w:proofErr w:type="gramStart"/>
+      <w:r>
+        <w:rPr>
+          <w:rFonts w:ascii="Arial" w:hAnsi="Arial" w:cs="Arial"/>
+          <w:color w:val="000000"/>
+        </w:rPr>
+        <w:t>all of</w:t>
+      </w:r>
+      <w:proofErr w:type="gramEnd"/>
+      <w:r>
+        <w:rPr>
+          <w:rFonts w:ascii="Arial" w:hAnsi="Arial" w:cs="Arial"/>
+          <w:color w:val="000000"/>
+        </w:rPr>
+        <w:t xml:space="preserve"> the changes made in the interim Release v9.0 plus the following changes</w:t>
+      </w:r>
+      <w:r>
+        <w:rPr>
+          <w:rFonts w:ascii="Arial" w:hAnsi="Arial" w:cs="Arial"/>
+          <w:color w:val="000000"/>
+        </w:rPr>
+        <w:t xml:space="preserve">: </w:t>
+      </w:r>
     </w:p>
     <w:p>
       <w:pPr>
         <w:pStyle w:val="ListParagraph"/>
         <w:numPr>
           <w:ilvl w:val="0"/>
-          <w:numId w:val="36"/>
+          <w:numId w:val="39"/>
         </w:numPr>
-        <w:rPr>
-          <w:rFonts w:ascii="Arial" w:hAnsi="Arial" w:cs="Arial"/>
-        </w:rPr>
-      </w:pPr>
-      <w:r>
-        <w:rPr>
-          <w:rFonts w:ascii="Arial" w:hAnsi="Arial" w:cs="Arial"/>
-        </w:rPr>
-        <w:t>(NEW) Published by HIMSS IIP</w:t>
-      </w:r>
+        <w:autoSpaceDE w:val="0"/>
+        <w:autoSpaceDN w:val="0"/>
+        <w:adjustRightInd w:val="0"/>
+        <w:spacing w:after="0" w:line="240" w:lineRule="auto"/>
+        <w:rPr>
+          <w:rFonts w:ascii="Arial" w:hAnsi="Arial" w:cs="Arial"/>
+          <w:color w:val="000000"/>
+        </w:rPr>
+      </w:pPr>
+      <w:r>
+        <w:rPr>
+          <w:rFonts w:ascii="Arial" w:hAnsi="Arial" w:cs="Arial"/>
+          <w:color w:val="000000"/>
+        </w:rPr>
+        <w:t xml:space="preserve">Testing for 3 new requirements: </w:t>
+      </w:r>
+    </w:p>
+    <w:p>
+      <w:pPr>
+        <w:autoSpaceDE w:val="0"/>
+        <w:autoSpaceDN w:val="0"/>
+        <w:adjustRightInd w:val="0"/>
+        <w:spacing w:after="0" w:line="240" w:lineRule="auto"/>
+        <w:ind w:left="720"/>
+        <w:rPr>
+          <w:rFonts w:ascii="Arial" w:hAnsi="Arial" w:cs="Arial"/>
+          <w:color w:val="000000"/>
+        </w:rPr>
+      </w:pPr>
+      <w:r>
+        <w:rPr>
+          <w:rFonts w:ascii="Arial" w:hAnsi="Arial" w:cs="Arial"/>
+          <w:color w:val="000000"/>
+        </w:rPr>
+        <w:t xml:space="preserve">o Requirement 9.4 Add Jurisdiction-Specific Vaccine Eligibility Code </w:t>
+      </w:r>
+    </w:p>
+    <w:p>
+      <w:pPr>
+        <w:autoSpaceDE w:val="0"/>
+        <w:autoSpaceDN w:val="0"/>
+        <w:adjustRightInd w:val="0"/>
+        <w:spacing w:after="0" w:line="240" w:lineRule="auto"/>
+        <w:ind w:left="720"/>
+        <w:rPr>
+          <w:rFonts w:ascii="Arial" w:hAnsi="Arial" w:cs="Arial"/>
+          <w:color w:val="000000"/>
+        </w:rPr>
+      </w:pPr>
+      <w:r>
+        <w:rPr>
+          <w:rFonts w:ascii="Arial" w:hAnsi="Arial" w:cs="Arial"/>
+          <w:color w:val="000000"/>
+        </w:rPr>
+        <w:t xml:space="preserve">o Requirement 9.5 Acknowledgment Data Reporting </w:t>
+      </w:r>
+    </w:p>
+    <w:p>
+      <w:pPr>
+        <w:autoSpaceDE w:val="0"/>
+        <w:autoSpaceDN w:val="0"/>
+        <w:adjustRightInd w:val="0"/>
+        <w:spacing w:after="0" w:line="240" w:lineRule="auto"/>
+        <w:ind w:left="720"/>
+        <w:rPr>
+          <w:rFonts w:ascii="Arial" w:hAnsi="Arial" w:cs="Arial"/>
+          <w:color w:val="000000"/>
+        </w:rPr>
+      </w:pPr>
+      <w:r>
+        <w:rPr>
+          <w:rFonts w:ascii="Arial" w:hAnsi="Arial" w:cs="Arial"/>
+          <w:color w:val="000000"/>
+        </w:rPr>
+        <w:t xml:space="preserve">o Requirement 5.15 Record Vaccine Information by Scanning 2D Barcode Found on Unit-of-Use for Vaccine Administration </w:t>
+      </w:r>
+    </w:p>
+    <w:p>
+      <w:pPr>
+        <w:autoSpaceDE w:val="0"/>
+        <w:autoSpaceDN w:val="0"/>
+        <w:adjustRightInd w:val="0"/>
+        <w:spacing w:after="0" w:line="240" w:lineRule="auto"/>
+        <w:rPr>
+          <w:rFonts w:ascii="Arial" w:hAnsi="Arial" w:cs="Arial"/>
+          <w:color w:val="000000"/>
+        </w:rPr>
+      </w:pPr>
+    </w:p>
+    <w:p>
+      <w:pPr>
+        <w:pStyle w:val="ListParagraph"/>
+        <w:numPr>
+          <w:ilvl w:val="0"/>
+          <w:numId w:val="40"/>
+        </w:numPr>
+        <w:autoSpaceDE w:val="0"/>
+        <w:autoSpaceDN w:val="0"/>
+        <w:adjustRightInd w:val="0"/>
+        <w:spacing w:after="0" w:line="240" w:lineRule="auto"/>
+        <w:rPr>
+          <w:rFonts w:ascii="Arial" w:hAnsi="Arial" w:cs="Arial"/>
+          <w:color w:val="000000"/>
+        </w:rPr>
+      </w:pPr>
+      <w:r>
+        <w:rPr>
+          <w:rFonts w:ascii="Arial" w:hAnsi="Arial" w:cs="Arial"/>
+          <w:color w:val="000000"/>
+        </w:rPr>
+        <w:t xml:space="preserve">Removal of testing for deprecated requirement: 2.6 Notify Public Health Immunization Registry (IIS) of Update from Adverse Event </w:t>
+      </w:r>
+    </w:p>
+    <w:p>
+      <w:pPr>
+        <w:pStyle w:val="ListParagraph"/>
+        <w:numPr>
+          <w:ilvl w:val="0"/>
+          <w:numId w:val="40"/>
+        </w:numPr>
+        <w:autoSpaceDE w:val="0"/>
+        <w:autoSpaceDN w:val="0"/>
+        <w:adjustRightInd w:val="0"/>
+        <w:spacing w:after="0" w:line="240" w:lineRule="auto"/>
+        <w:rPr>
+          <w:rFonts w:ascii="Arial" w:hAnsi="Arial" w:cs="Arial"/>
+          <w:color w:val="000000"/>
+        </w:rPr>
+      </w:pPr>
+      <w:r>
+        <w:rPr>
+          <w:rFonts w:ascii="Arial" w:hAnsi="Arial" w:cs="Arial"/>
+          <w:color w:val="000000"/>
+        </w:rPr>
+        <w:t xml:space="preserve">Updated messages to remove submission of adverse events and to correct refusal messages. </w:t>
+      </w:r>
+    </w:p>
+    <w:p>
+      <w:pPr>
+        <w:pStyle w:val="ListParagraph"/>
+        <w:numPr>
+          <w:ilvl w:val="0"/>
+          <w:numId w:val="40"/>
+        </w:numPr>
+        <w:autoSpaceDE w:val="0"/>
+        <w:autoSpaceDN w:val="0"/>
+        <w:adjustRightInd w:val="0"/>
+        <w:spacing w:after="0" w:line="240" w:lineRule="auto"/>
+        <w:rPr>
+          <w:rFonts w:ascii="Arial" w:hAnsi="Arial" w:cs="Arial"/>
+          <w:color w:val="000000"/>
+        </w:rPr>
+      </w:pPr>
+      <w:r>
+        <w:rPr>
+          <w:rFonts w:ascii="Arial" w:hAnsi="Arial" w:cs="Arial"/>
+          <w:color w:val="000000"/>
+        </w:rPr>
+        <w:t xml:space="preserve">Added ADT Messages to Initial Data Load for all patients to minimize data entry and notes to indicate manual entry of one of the patient demographics and clinical history will be required (or reviewed) to ensure that entry of the required fields is possible. </w:t>
+      </w:r>
+    </w:p>
+    <w:p>
+      <w:pPr>
+        <w:pStyle w:val="ListParagraph"/>
+        <w:numPr>
+          <w:ilvl w:val="0"/>
+          <w:numId w:val="40"/>
+        </w:numPr>
+        <w:autoSpaceDE w:val="0"/>
+        <w:autoSpaceDN w:val="0"/>
+        <w:adjustRightInd w:val="0"/>
+        <w:spacing w:after="0" w:line="240" w:lineRule="auto"/>
+        <w:rPr>
+          <w:rFonts w:ascii="Arial" w:hAnsi="Arial" w:cs="Arial"/>
+          <w:color w:val="000000"/>
+        </w:rPr>
+      </w:pPr>
+      <w:r>
+        <w:rPr>
+          <w:rFonts w:ascii="Arial" w:hAnsi="Arial" w:cs="Arial"/>
+          <w:color w:val="000000"/>
+        </w:rPr>
+        <w:t xml:space="preserve">Annual update of all dates to age the patient and associated vaccine products/vaccinations. </w:t>
+      </w:r>
+    </w:p>
+    <w:p>
+      <w:pPr>
+        <w:pStyle w:val="ListParagraph"/>
+        <w:numPr>
+          <w:ilvl w:val="0"/>
+          <w:numId w:val="40"/>
+        </w:numPr>
+        <w:autoSpaceDE w:val="0"/>
+        <w:autoSpaceDN w:val="0"/>
+        <w:adjustRightInd w:val="0"/>
+        <w:spacing w:after="0" w:line="240" w:lineRule="auto"/>
+        <w:rPr>
+          <w:rFonts w:ascii="Arial" w:hAnsi="Arial" w:cs="Arial"/>
+          <w:color w:val="000000"/>
+        </w:rPr>
+      </w:pPr>
+      <w:r>
+        <w:rPr>
+          <w:rFonts w:ascii="Arial" w:hAnsi="Arial" w:cs="Arial"/>
+          <w:color w:val="000000"/>
+        </w:rPr>
+        <w:t xml:space="preserve">Removed data elements for County and Birth location information </w:t>
+      </w:r>
+    </w:p>
+    <w:p>
+      <w:pPr>
+        <w:pStyle w:val="ListParagraph"/>
+        <w:numPr>
+          <w:ilvl w:val="0"/>
+          <w:numId w:val="40"/>
+        </w:numPr>
+        <w:autoSpaceDE w:val="0"/>
+        <w:autoSpaceDN w:val="0"/>
+        <w:adjustRightInd w:val="0"/>
+        <w:spacing w:after="0" w:line="240" w:lineRule="auto"/>
+        <w:rPr>
+          <w:rFonts w:ascii="Arial" w:hAnsi="Arial" w:cs="Arial"/>
+          <w:color w:val="000000"/>
+        </w:rPr>
+      </w:pPr>
+      <w:r>
+        <w:rPr>
+          <w:rFonts w:ascii="Arial" w:hAnsi="Arial" w:cs="Arial"/>
+          <w:color w:val="000000"/>
+        </w:rPr>
+        <w:t xml:space="preserve">Added Publicity Code Effective Dates. </w:t>
+      </w:r>
+    </w:p>
+    <w:p>
+      <w:pPr>
+        <w:pStyle w:val="ListParagraph"/>
+        <w:numPr>
+          <w:ilvl w:val="0"/>
+          <w:numId w:val="40"/>
+        </w:numPr>
+        <w:autoSpaceDE w:val="0"/>
+        <w:autoSpaceDN w:val="0"/>
+        <w:adjustRightInd w:val="0"/>
+        <w:spacing w:after="0" w:line="240" w:lineRule="auto"/>
+        <w:rPr>
+          <w:rFonts w:ascii="Arial" w:hAnsi="Arial" w:cs="Arial"/>
+          <w:color w:val="000000"/>
+        </w:rPr>
+      </w:pPr>
+      <w:r>
+        <w:rPr>
+          <w:rFonts w:ascii="Arial" w:hAnsi="Arial" w:cs="Arial"/>
+          <w:color w:val="000000"/>
+        </w:rPr>
+        <w:lastRenderedPageBreak/>
+        <w:t xml:space="preserve">Added specific data entry instructions for VIS data. </w:t>
+      </w:r>
+    </w:p>
+    <w:p>
+      <w:pPr>
+        <w:pStyle w:val="ListParagraph"/>
+        <w:numPr>
+          <w:ilvl w:val="0"/>
+          <w:numId w:val="40"/>
+        </w:numPr>
+        <w:autoSpaceDE w:val="0"/>
+        <w:autoSpaceDN w:val="0"/>
+        <w:adjustRightInd w:val="0"/>
+        <w:spacing w:after="0" w:line="240" w:lineRule="auto"/>
+        <w:rPr>
+          <w:rFonts w:ascii="Arial" w:hAnsi="Arial" w:cs="Arial"/>
+          <w:color w:val="000000"/>
+        </w:rPr>
+      </w:pPr>
+      <w:r>
+        <w:rPr>
+          <w:rFonts w:ascii="Arial" w:hAnsi="Arial" w:cs="Arial"/>
+          <w:color w:val="000000"/>
+        </w:rPr>
+        <w:t xml:space="preserve">Updated new vaccination to replace the temporary Anthrax concepts with Pfizer Covid products along with associated qualifying language relating to the substituted vaccine. </w:t>
+      </w:r>
+    </w:p>
+    <w:p>
+      <w:pPr>
+        <w:pStyle w:val="ListParagraph"/>
+        <w:numPr>
+          <w:ilvl w:val="0"/>
+          <w:numId w:val="40"/>
+        </w:numPr>
+        <w:autoSpaceDE w:val="0"/>
+        <w:autoSpaceDN w:val="0"/>
+        <w:adjustRightInd w:val="0"/>
+        <w:spacing w:after="0" w:line="240" w:lineRule="auto"/>
+        <w:rPr>
+          <w:rFonts w:ascii="Arial" w:hAnsi="Arial" w:cs="Arial"/>
+          <w:color w:val="000000"/>
+        </w:rPr>
+      </w:pPr>
+      <w:r>
+        <w:rPr>
+          <w:rFonts w:ascii="Arial" w:hAnsi="Arial" w:cs="Arial"/>
+          <w:color w:val="000000"/>
+        </w:rPr>
+        <w:t xml:space="preserve">Editorial consistency updates. </w:t>
+      </w:r>
+    </w:p>
+    <w:p>
+      <w:pPr>
+        <w:autoSpaceDE w:val="0"/>
+        <w:autoSpaceDN w:val="0"/>
+        <w:adjustRightInd w:val="0"/>
+        <w:spacing w:after="0" w:line="240" w:lineRule="auto"/>
+        <w:rPr>
+          <w:rFonts w:ascii="Arial" w:hAnsi="Arial" w:cs="Arial"/>
+          <w:color w:val="000000"/>
+        </w:rPr>
+      </w:pPr>
+    </w:p>
+    <w:p>
+      <w:pPr>
+        <w:rPr>
+          <w:rFonts w:ascii="Arial" w:hAnsi="Arial" w:cs="Arial"/>
+        </w:rPr>
+      </w:pPr>
     </w:p>
     <w:p>
       <w:pPr>
@@ -336,16 +787,15 @@
           <w:u w:val="single"/>
         </w:rPr>
       </w:pPr>
-    </w:p>
-    <w:p>
-      <w:pPr>
+      <w:r>
         <w:rPr>
           <w:rFonts w:ascii="Arial" w:hAnsi="Arial" w:cs="Arial"/>
           <w:b/>
           <w:bCs/>
           <w:u w:val="single"/>
         </w:rPr>
-      </w:pPr>
+        <w:t>HIMSS Immunization Integration Program CDC Test Plan v9.0</w:t>
+      </w:r>
       <w:r>
         <w:rPr>
           <w:rFonts w:ascii="Arial" w:hAnsi="Arial" w:cs="Arial"/>
@@ -353,7 +803,26 @@
           <w:bCs/>
           <w:u w:val="single"/>
         </w:rPr>
-        <w:t>HIMSS Immunization Integration Program CDC Test Plan v9.0</w:t>
+        <w:t xml:space="preserve"> Interim Release </w:t>
+      </w:r>
+    </w:p>
+    <w:p>
+      <w:pPr>
+        <w:autoSpaceDE w:val="0"/>
+        <w:autoSpaceDN w:val="0"/>
+        <w:adjustRightInd w:val="0"/>
+        <w:spacing w:after="0" w:line="240" w:lineRule="auto"/>
+        <w:rPr>
+          <w:rFonts w:ascii="Arial" w:hAnsi="Arial" w:cs="Arial"/>
+          <w:color w:val="000000"/>
+        </w:rPr>
+      </w:pPr>
+      <w:r>
+        <w:rPr>
+          <w:rFonts w:ascii="Arial" w:hAnsi="Arial" w:cs="Arial"/>
+          <w:color w:val="000000"/>
+        </w:rPr>
+        <w:t xml:space="preserve">The 2019/2020 release included: </w:t>
       </w:r>
     </w:p>
     <w:p>
@@ -361,85 +830,478 @@
         <w:pStyle w:val="ListParagraph"/>
         <w:numPr>
           <w:ilvl w:val="0"/>
-          <w:numId w:val="36"/>
+          <w:numId w:val="37"/>
         </w:numPr>
-        <w:rPr>
-          <w:rFonts w:ascii="Arial" w:hAnsi="Arial" w:cs="Arial"/>
-        </w:rPr>
-      </w:pPr>
-      <w:r>
-        <w:rPr>
-          <w:rFonts w:ascii="Arial" w:hAnsi="Arial" w:cs="Arial"/>
-        </w:rPr>
-        <w:t>Not changed</w:t>
+        <w:autoSpaceDE w:val="0"/>
+        <w:autoSpaceDN w:val="0"/>
+        <w:adjustRightInd w:val="0"/>
+        <w:spacing w:after="0" w:line="240" w:lineRule="auto"/>
+        <w:rPr>
+          <w:rFonts w:ascii="Arial" w:hAnsi="Arial" w:cs="Arial"/>
+          <w:color w:val="000000"/>
+        </w:rPr>
+      </w:pPr>
+      <w:r>
+        <w:rPr>
+          <w:rFonts w:ascii="Arial" w:hAnsi="Arial" w:cs="Arial"/>
+          <w:color w:val="000000"/>
+        </w:rPr>
+        <w:t xml:space="preserve">additional clarification in the notes offering additional guidance regarding variations such as: </w:t>
       </w:r>
     </w:p>
     <w:p>
       <w:pPr>
-        <w:rPr>
-          <w:rFonts w:ascii="Arial" w:hAnsi="Arial" w:cs="Arial"/>
-        </w:rPr>
-      </w:pPr>
+        <w:autoSpaceDE w:val="0"/>
+        <w:autoSpaceDN w:val="0"/>
+        <w:adjustRightInd w:val="0"/>
+        <w:spacing w:after="0" w:line="240" w:lineRule="auto"/>
+        <w:ind w:left="720"/>
+        <w:rPr>
+          <w:rFonts w:ascii="Arial" w:hAnsi="Arial" w:cs="Arial"/>
+          <w:color w:val="000000"/>
+        </w:rPr>
+      </w:pPr>
+      <w:r>
+        <w:rPr>
+          <w:rFonts w:ascii="Arial" w:hAnsi="Arial" w:cs="Arial"/>
+          <w:color w:val="000000"/>
+        </w:rPr>
+        <w:t xml:space="preserve">o Forecasting variation relating to patient age at the time the test is run </w:t>
+      </w:r>
     </w:p>
     <w:p>
       <w:pPr>
-        <w:rPr>
-          <w:rFonts w:ascii="Times New Roman" w:eastAsia="Times New Roman" w:hAnsi="Times New Roman" w:cs="Times New Roman"/>
-          <w:sz w:val="24"/>
-          <w:szCs w:val="24"/>
-          <w:lang w:eastAsia="ko-KR"/>
-        </w:rPr>
-      </w:pPr>
-      <w:r>
-        <w:rPr>
-          <w:rFonts w:ascii="Arial" w:hAnsi="Arial" w:cs="Arial"/>
-          <w:b/>
-          <w:bCs/>
-          <w:u w:val="single"/>
-        </w:rPr>
-        <w:t>HIMSS Immunization Integration Program CDC Test Plan v8.1</w:t>
-      </w:r>
+        <w:autoSpaceDE w:val="0"/>
+        <w:autoSpaceDN w:val="0"/>
+        <w:adjustRightInd w:val="0"/>
+        <w:spacing w:after="0" w:line="240" w:lineRule="auto"/>
+        <w:ind w:left="720"/>
+        <w:rPr>
+          <w:rFonts w:ascii="Arial" w:hAnsi="Arial" w:cs="Arial"/>
+          <w:color w:val="000000"/>
+        </w:rPr>
+      </w:pPr>
+      <w:r>
+        <w:rPr>
+          <w:rFonts w:ascii="Arial" w:hAnsi="Arial" w:cs="Arial"/>
+          <w:color w:val="000000"/>
+        </w:rPr>
+        <w:t xml:space="preserve">o Clarification that the 11-digit NDC code with dashes is required </w:t>
+      </w:r>
+    </w:p>
+    <w:p>
+      <w:pPr>
+        <w:autoSpaceDE w:val="0"/>
+        <w:autoSpaceDN w:val="0"/>
+        <w:adjustRightInd w:val="0"/>
+        <w:spacing w:after="0" w:line="240" w:lineRule="auto"/>
+        <w:ind w:left="720"/>
+        <w:rPr>
+          <w:rFonts w:ascii="Arial" w:hAnsi="Arial" w:cs="Arial"/>
+          <w:color w:val="000000"/>
+        </w:rPr>
+      </w:pPr>
+      <w:r>
+        <w:rPr>
+          <w:rFonts w:ascii="Arial" w:hAnsi="Arial" w:cs="Arial"/>
+          <w:color w:val="000000"/>
+        </w:rPr>
+        <w:t xml:space="preserve">o Clarifying new vaccine information needs to be added before inventory can be added for a specific vaccine, </w:t>
+      </w:r>
+    </w:p>
+    <w:p>
+      <w:pPr>
+        <w:autoSpaceDE w:val="0"/>
+        <w:autoSpaceDN w:val="0"/>
+        <w:adjustRightInd w:val="0"/>
+        <w:spacing w:after="0" w:line="240" w:lineRule="auto"/>
+        <w:rPr>
+          <w:rFonts w:ascii="Arial" w:hAnsi="Arial" w:cs="Arial"/>
+          <w:color w:val="000000"/>
+        </w:rPr>
+      </w:pPr>
     </w:p>
     <w:p>
       <w:pPr>
         <w:pStyle w:val="ListParagraph"/>
         <w:numPr>
           <w:ilvl w:val="0"/>
-          <w:numId w:val="36"/>
+          <w:numId w:val="38"/>
         </w:numPr>
-        <w:rPr>
-          <w:rFonts w:ascii="Arial" w:hAnsi="Arial" w:cs="Arial"/>
-        </w:rPr>
-      </w:pPr>
-      <w:r>
-        <w:rPr>
-          <w:rFonts w:ascii="Arial" w:hAnsi="Arial" w:cs="Arial"/>
-        </w:rPr>
-        <w:t>Not changed</w:t>
+        <w:autoSpaceDE w:val="0"/>
+        <w:autoSpaceDN w:val="0"/>
+        <w:adjustRightInd w:val="0"/>
+        <w:spacing w:after="0" w:line="240" w:lineRule="auto"/>
+        <w:rPr>
+          <w:rFonts w:ascii="Arial" w:hAnsi="Arial" w:cs="Arial"/>
+          <w:color w:val="000000"/>
+        </w:rPr>
+      </w:pPr>
+      <w:r>
+        <w:rPr>
+          <w:rFonts w:ascii="Arial" w:hAnsi="Arial" w:cs="Arial"/>
+          <w:color w:val="000000"/>
+        </w:rPr>
+        <w:t xml:space="preserve">updates to products reflecting those available at the time of the documented vaccine, primarily for influenza vaccines with frequent product changes, </w:t>
       </w:r>
     </w:p>
     <w:p>
       <w:pPr>
-        <w:rPr>
-          <w:rFonts w:ascii="Arial" w:hAnsi="Arial" w:cs="Arial"/>
-        </w:rPr>
-      </w:pPr>
+        <w:pStyle w:val="ListParagraph"/>
+        <w:numPr>
+          <w:ilvl w:val="0"/>
+          <w:numId w:val="38"/>
+        </w:numPr>
+        <w:autoSpaceDE w:val="0"/>
+        <w:autoSpaceDN w:val="0"/>
+        <w:adjustRightInd w:val="0"/>
+        <w:spacing w:after="0" w:line="240" w:lineRule="auto"/>
+        <w:rPr>
+          <w:rFonts w:ascii="Arial" w:hAnsi="Arial" w:cs="Arial"/>
+          <w:color w:val="000000"/>
+        </w:rPr>
+      </w:pPr>
+      <w:r>
+        <w:rPr>
+          <w:rFonts w:ascii="Arial" w:hAnsi="Arial" w:cs="Arial"/>
+          <w:color w:val="000000"/>
+        </w:rPr>
+        <w:t xml:space="preserve">date corrections to align the message content with the test instructions </w:t>
+      </w:r>
     </w:p>
     <w:p>
       <w:pPr>
-        <w:rPr>
-          <w:rFonts w:ascii="Arial" w:hAnsi="Arial" w:cs="Arial"/>
+        <w:pStyle w:val="ListParagraph"/>
+        <w:numPr>
+          <w:ilvl w:val="0"/>
+          <w:numId w:val="38"/>
+        </w:numPr>
+        <w:autoSpaceDE w:val="0"/>
+        <w:autoSpaceDN w:val="0"/>
+        <w:adjustRightInd w:val="0"/>
+        <w:spacing w:after="0" w:line="240" w:lineRule="auto"/>
+        <w:rPr>
+          <w:rFonts w:ascii="Arial" w:hAnsi="Arial" w:cs="Arial"/>
+          <w:color w:val="000000"/>
+        </w:rPr>
+      </w:pPr>
+      <w:r>
+        <w:rPr>
+          <w:rFonts w:ascii="Arial" w:hAnsi="Arial" w:cs="Arial"/>
+          <w:color w:val="000000"/>
+        </w:rPr>
+        <w:t xml:space="preserve">administration site corrections to align the message content with the test instructions </w:t>
+      </w:r>
+    </w:p>
+    <w:p>
+      <w:pPr>
+        <w:pStyle w:val="ListParagraph"/>
+        <w:numPr>
+          <w:ilvl w:val="0"/>
+          <w:numId w:val="38"/>
+        </w:numPr>
+        <w:autoSpaceDE w:val="0"/>
+        <w:autoSpaceDN w:val="0"/>
+        <w:adjustRightInd w:val="0"/>
+        <w:spacing w:after="0" w:line="240" w:lineRule="auto"/>
+        <w:rPr>
+          <w:rFonts w:ascii="Arial" w:hAnsi="Arial" w:cs="Arial"/>
+          <w:color w:val="000000"/>
+        </w:rPr>
+      </w:pPr>
+      <w:r>
+        <w:rPr>
+          <w:rFonts w:ascii="Arial" w:hAnsi="Arial" w:cs="Arial"/>
+          <w:color w:val="000000"/>
+        </w:rPr>
+        <w:t xml:space="preserve">added testing for the requirement to Produce Vaccine History Report </w:t>
+      </w:r>
+    </w:p>
+    <w:p>
+      <w:pPr>
+        <w:pStyle w:val="ListParagraph"/>
+        <w:numPr>
+          <w:ilvl w:val="0"/>
+          <w:numId w:val="38"/>
+        </w:numPr>
+        <w:autoSpaceDE w:val="0"/>
+        <w:autoSpaceDN w:val="0"/>
+        <w:adjustRightInd w:val="0"/>
+        <w:spacing w:after="0" w:line="240" w:lineRule="auto"/>
+        <w:rPr>
+          <w:rFonts w:ascii="Arial" w:hAnsi="Arial" w:cs="Arial"/>
+          <w:color w:val="000000"/>
+        </w:rPr>
+      </w:pPr>
+      <w:r>
+        <w:rPr>
+          <w:rFonts w:ascii="Arial" w:hAnsi="Arial" w:cs="Arial"/>
+          <w:color w:val="000000"/>
+        </w:rPr>
+        <w:t xml:space="preserve">updates to use of EHR term and clarification that criteria apply to EHRs or other clinical software systems </w:t>
+      </w:r>
+    </w:p>
+    <w:p>
+      <w:pPr>
+        <w:pStyle w:val="ListParagraph"/>
+        <w:numPr>
+          <w:ilvl w:val="0"/>
+          <w:numId w:val="38"/>
+        </w:numPr>
+        <w:autoSpaceDE w:val="0"/>
+        <w:autoSpaceDN w:val="0"/>
+        <w:adjustRightInd w:val="0"/>
+        <w:spacing w:after="0" w:line="240" w:lineRule="auto"/>
+        <w:rPr>
+          <w:rFonts w:ascii="Arial" w:hAnsi="Arial" w:cs="Arial"/>
+          <w:color w:val="000000"/>
+        </w:rPr>
+      </w:pPr>
+      <w:r>
+        <w:rPr>
+          <w:rFonts w:ascii="Arial" w:hAnsi="Arial" w:cs="Arial"/>
+          <w:color w:val="000000"/>
+        </w:rPr>
+        <w:t xml:space="preserve">added testing for Select One or More Patients </w:t>
+      </w:r>
+    </w:p>
+    <w:p>
+      <w:pPr>
+        <w:pStyle w:val="ListParagraph"/>
+        <w:numPr>
+          <w:ilvl w:val="0"/>
+          <w:numId w:val="38"/>
+        </w:numPr>
+        <w:autoSpaceDE w:val="0"/>
+        <w:autoSpaceDN w:val="0"/>
+        <w:adjustRightInd w:val="0"/>
+        <w:spacing w:after="0" w:line="240" w:lineRule="auto"/>
+        <w:rPr>
+          <w:rFonts w:ascii="Arial" w:hAnsi="Arial" w:cs="Arial"/>
+          <w:color w:val="000000"/>
+        </w:rPr>
+      </w:pPr>
+      <w:r>
+        <w:rPr>
+          <w:rFonts w:ascii="Arial" w:hAnsi="Arial" w:cs="Arial"/>
+          <w:color w:val="000000"/>
+        </w:rPr>
+        <w:t xml:space="preserve">added testing for adding new vaccine codes </w:t>
+      </w:r>
+    </w:p>
+    <w:p>
+      <w:pPr>
+        <w:pStyle w:val="ListParagraph"/>
+        <w:numPr>
+          <w:ilvl w:val="0"/>
+          <w:numId w:val="38"/>
+        </w:numPr>
+        <w:autoSpaceDE w:val="0"/>
+        <w:autoSpaceDN w:val="0"/>
+        <w:adjustRightInd w:val="0"/>
+        <w:spacing w:after="0" w:line="240" w:lineRule="auto"/>
+        <w:rPr>
+          <w:rFonts w:ascii="Arial" w:hAnsi="Arial" w:cs="Arial"/>
+          <w:color w:val="000000"/>
+        </w:rPr>
+      </w:pPr>
+      <w:r>
+        <w:rPr>
+          <w:rFonts w:ascii="Arial" w:hAnsi="Arial" w:cs="Arial"/>
+          <w:color w:val="000000"/>
+        </w:rPr>
+        <w:t xml:space="preserve">added testing for Receive Dose Not Indicated Alert Upon Vaccine Administration </w:t>
+      </w:r>
+    </w:p>
+    <w:p>
+      <w:pPr>
+        <w:pStyle w:val="ListParagraph"/>
+        <w:numPr>
+          <w:ilvl w:val="0"/>
+          <w:numId w:val="38"/>
+        </w:numPr>
+        <w:autoSpaceDE w:val="0"/>
+        <w:autoSpaceDN w:val="0"/>
+        <w:adjustRightInd w:val="0"/>
+        <w:spacing w:after="0" w:line="240" w:lineRule="auto"/>
+        <w:rPr>
+          <w:rFonts w:ascii="Arial" w:hAnsi="Arial" w:cs="Arial"/>
+          <w:color w:val="000000"/>
+        </w:rPr>
+      </w:pPr>
+      <w:r>
+        <w:rPr>
+          <w:rFonts w:ascii="Arial" w:hAnsi="Arial" w:cs="Arial"/>
+          <w:color w:val="000000"/>
+        </w:rPr>
+        <w:t xml:space="preserve">added testing for Update Patient Immunization Schedule </w:t>
+      </w:r>
+    </w:p>
+    <w:p>
+      <w:pPr>
+        <w:pStyle w:val="ListParagraph"/>
+        <w:numPr>
+          <w:ilvl w:val="0"/>
+          <w:numId w:val="38"/>
+        </w:numPr>
+        <w:autoSpaceDE w:val="0"/>
+        <w:autoSpaceDN w:val="0"/>
+        <w:adjustRightInd w:val="0"/>
+        <w:spacing w:after="0" w:line="240" w:lineRule="auto"/>
+        <w:rPr>
+          <w:rFonts w:ascii="Arial" w:hAnsi="Arial" w:cs="Arial"/>
+          <w:color w:val="000000"/>
+        </w:rPr>
+      </w:pPr>
+      <w:r>
+        <w:rPr>
+          <w:rFonts w:ascii="Arial" w:hAnsi="Arial" w:cs="Arial"/>
+          <w:color w:val="000000"/>
+        </w:rPr>
+        <w:t xml:space="preserve">added testing for Provide Access to Printable Immunization Record </w:t>
+      </w:r>
+    </w:p>
+    <w:p>
+      <w:pPr>
+        <w:pStyle w:val="ListParagraph"/>
+        <w:numPr>
+          <w:ilvl w:val="0"/>
+          <w:numId w:val="38"/>
+        </w:numPr>
+        <w:autoSpaceDE w:val="0"/>
+        <w:autoSpaceDN w:val="0"/>
+        <w:adjustRightInd w:val="0"/>
+        <w:spacing w:after="0" w:line="240" w:lineRule="auto"/>
+        <w:rPr>
+          <w:rFonts w:ascii="Arial" w:hAnsi="Arial" w:cs="Arial"/>
+          <w:color w:val="000000"/>
+        </w:rPr>
+      </w:pPr>
+      <w:r>
+        <w:rPr>
+          <w:rFonts w:ascii="Arial" w:hAnsi="Arial" w:cs="Arial"/>
+          <w:color w:val="000000"/>
+        </w:rPr>
+        <w:t xml:space="preserve">added testing for Review Patient-Provided Immunization Information </w:t>
+      </w:r>
+    </w:p>
+    <w:p>
+      <w:pPr>
+        <w:pStyle w:val="ListParagraph"/>
+        <w:numPr>
+          <w:ilvl w:val="0"/>
+          <w:numId w:val="38"/>
+        </w:numPr>
+        <w:autoSpaceDE w:val="0"/>
+        <w:autoSpaceDN w:val="0"/>
+        <w:adjustRightInd w:val="0"/>
+        <w:spacing w:after="0" w:line="240" w:lineRule="auto"/>
+        <w:rPr>
+          <w:rFonts w:ascii="Arial" w:hAnsi="Arial" w:cs="Arial"/>
+          <w:color w:val="000000"/>
+        </w:rPr>
+      </w:pPr>
+      <w:r>
+        <w:rPr>
+          <w:rFonts w:ascii="Arial" w:hAnsi="Arial" w:cs="Arial"/>
+          <w:color w:val="000000"/>
+        </w:rPr>
+        <w:t xml:space="preserve">added testing for Provide Access to Update Immunization Information </w:t>
+      </w:r>
+    </w:p>
+    <w:p>
+      <w:pPr>
+        <w:pStyle w:val="ListParagraph"/>
+        <w:numPr>
+          <w:ilvl w:val="0"/>
+          <w:numId w:val="38"/>
+        </w:numPr>
+        <w:autoSpaceDE w:val="0"/>
+        <w:autoSpaceDN w:val="0"/>
+        <w:adjustRightInd w:val="0"/>
+        <w:spacing w:after="0" w:line="240" w:lineRule="auto"/>
+        <w:rPr>
+          <w:rFonts w:ascii="Arial" w:hAnsi="Arial" w:cs="Arial"/>
+          <w:color w:val="000000"/>
+        </w:rPr>
+      </w:pPr>
+      <w:r>
+        <w:rPr>
+          <w:rFonts w:ascii="Arial" w:hAnsi="Arial" w:cs="Arial"/>
+          <w:color w:val="000000"/>
+        </w:rPr>
+        <w:t xml:space="preserve">added testing for Notify Patients of Immunization Status </w:t>
+      </w:r>
+    </w:p>
+    <w:p>
+      <w:pPr>
+        <w:pStyle w:val="ListParagraph"/>
+        <w:numPr>
+          <w:ilvl w:val="0"/>
+          <w:numId w:val="38"/>
+        </w:numPr>
+        <w:autoSpaceDE w:val="0"/>
+        <w:autoSpaceDN w:val="0"/>
+        <w:adjustRightInd w:val="0"/>
+        <w:spacing w:after="0" w:line="240" w:lineRule="auto"/>
+        <w:rPr>
+          <w:rFonts w:ascii="Arial" w:hAnsi="Arial" w:cs="Arial"/>
+          <w:color w:val="000000"/>
+        </w:rPr>
+      </w:pPr>
+      <w:r>
+        <w:rPr>
+          <w:rFonts w:ascii="Arial" w:hAnsi="Arial" w:cs="Arial"/>
+          <w:color w:val="000000"/>
+        </w:rPr>
+        <w:t xml:space="preserve">added testing for SOAP-based CDC WSDL </w:t>
+      </w:r>
+    </w:p>
+    <w:p>
+      <w:pPr>
+        <w:pStyle w:val="ListParagraph"/>
+        <w:numPr>
+          <w:ilvl w:val="0"/>
+          <w:numId w:val="38"/>
+        </w:numPr>
+        <w:autoSpaceDE w:val="0"/>
+        <w:autoSpaceDN w:val="0"/>
+        <w:adjustRightInd w:val="0"/>
+        <w:spacing w:after="0" w:line="240" w:lineRule="auto"/>
+        <w:rPr>
+          <w:rFonts w:ascii="Arial" w:hAnsi="Arial" w:cs="Arial"/>
+          <w:color w:val="000000"/>
+        </w:rPr>
+      </w:pPr>
+      <w:r>
+        <w:rPr>
+          <w:rFonts w:ascii="Arial" w:hAnsi="Arial" w:cs="Arial"/>
+          <w:color w:val="000000"/>
+        </w:rPr>
+        <w:t xml:space="preserve">added testing for Data Quality Checks </w:t>
+      </w:r>
+    </w:p>
+    <w:p>
+      <w:pPr>
+        <w:rPr>
+          <w:rFonts w:ascii="Arial" w:hAnsi="Arial" w:cs="Arial"/>
+        </w:rPr>
+      </w:pPr>
+    </w:p>
+    <w:p>
+      <w:pPr>
+        <w:jc w:val="center"/>
+        <w:rPr>
           <w:b/>
-          <w:bCs/>
-          <w:u w:val="single"/>
-        </w:rPr>
-      </w:pPr>
-      <w:r>
-        <w:rPr>
-          <w:rFonts w:ascii="Arial" w:hAnsi="Arial" w:cs="Arial"/>
+          <w:sz w:val="28"/>
+          <w:szCs w:val="32"/>
+        </w:rPr>
+      </w:pPr>
+      <w:r>
+        <w:rPr>
           <w:b/>
-          <w:bCs/>
-          <w:u w:val="single"/>
+          <w:sz w:val="28"/>
+          <w:szCs w:val="32"/>
         </w:rPr>
         <w:t>ONC 2015 Test Plan</w:t>
       </w:r>
@@ -452,23 +1314,16 @@
           <w:numId w:val="35"/>
         </w:numPr>
         <w:rPr>
-          <w:rFonts w:ascii="Malgun Gothic" w:eastAsia="Malgun Gothic" w:hAnsi="Malgun Gothic" w:cs="Malgun Gothic" w:hint="eastAsia"/>
-          <w:lang w:eastAsia="ko-KR"/>
-        </w:rPr>
-      </w:pPr>
-      <w:r>
-        <w:rPr>
           <w:rFonts w:ascii="Malgun Gothic" w:eastAsia="Malgun Gothic" w:hAnsi="Malgun Gothic" w:cs="Malgun Gothic"/>
           <w:lang w:eastAsia="ko-KR"/>
         </w:rPr>
-        <w:t>U</w:t>
-      </w:r>
+      </w:pPr>
       <w:r>
         <w:rPr>
           <w:rFonts w:ascii="Malgun Gothic" w:eastAsia="Malgun Gothic" w:hAnsi="Malgun Gothic" w:cs="Malgun Gothic"/>
           <w:lang w:eastAsia="ko-KR"/>
         </w:rPr>
-        <w:t xml:space="preserve">pdated by </w:t>
+        <w:t xml:space="preserve">Updated by </w:t>
       </w:r>
       <w:r>
         <w:rPr>
@@ -507,39 +1362,36 @@
     </w:p>
     <w:p>
       <w:pPr>
-        <w:rPr>
-          <w:rFonts w:ascii="Arial" w:hAnsi="Arial" w:cs="Arial"/>
+        <w:jc w:val="center"/>
+        <w:rPr>
           <w:b/>
-          <w:bCs/>
-          <w:u w:val="single"/>
-        </w:rPr>
-      </w:pPr>
-      <w:r>
-        <w:rPr>
-          <w:rFonts w:ascii="Arial" w:hAnsi="Arial" w:cs="Arial"/>
+          <w:sz w:val="28"/>
+          <w:szCs w:val="32"/>
+        </w:rPr>
+      </w:pPr>
+      <w:r>
+        <w:rPr>
           <w:b/>
-          <w:bCs/>
-          <w:u w:val="single"/>
+          <w:sz w:val="28"/>
+          <w:szCs w:val="32"/>
         </w:rPr>
         <w:t>Profile/</w:t>
       </w:r>
       <w:proofErr w:type="spellStart"/>
       <w:r>
         <w:rPr>
-          <w:rFonts w:ascii="Arial" w:hAnsi="Arial" w:cs="Arial"/>
           <w:b/>
-          <w:bCs/>
-          <w:u w:val="single"/>
+          <w:sz w:val="28"/>
+          <w:szCs w:val="32"/>
         </w:rPr>
         <w:t>Valueset</w:t>
       </w:r>
       <w:proofErr w:type="spellEnd"/>
       <w:r>
         <w:rPr>
-          <w:rFonts w:ascii="Arial" w:hAnsi="Arial" w:cs="Arial"/>
           <w:b/>
-          <w:bCs/>
-          <w:u w:val="single"/>
+          <w:sz w:val="28"/>
+          <w:szCs w:val="32"/>
         </w:rPr>
         <w:t>/Constraints</w:t>
       </w:r>
@@ -644,7 +1496,6 @@
           <w:rFonts w:ascii="Malgun Gothic" w:eastAsia="Malgun Gothic" w:hAnsi="Malgun Gothic" w:cs="Malgun Gothic"/>
           <w:lang w:eastAsia="ko-KR"/>
         </w:rPr>
-        <w:lastRenderedPageBreak/>
         <w:t xml:space="preserve">Constraints no updated. </w:t>
       </w:r>
       <w:r>
@@ -676,7 +1527,7 @@
       <w:pPr>
         <w:pStyle w:val="ListParagraph"/>
         <w:rPr>
-          <w:rFonts w:ascii="Malgun Gothic" w:eastAsia="Malgun Gothic" w:hAnsi="Malgun Gothic" w:cs="Malgun Gothic" w:hint="eastAsia"/>
+          <w:rFonts w:ascii="Malgun Gothic" w:eastAsia="Malgun Gothic" w:hAnsi="Malgun Gothic" w:cs="Malgun Gothic"/>
           <w:lang w:eastAsia="ko-KR"/>
         </w:rPr>
       </w:pPr>
@@ -1368,6 +2219,232 @@
     </w:lvl>
   </w:abstractNum>
   <w:abstractNum w:abstractNumId="5" w15:restartNumberingAfterBreak="0">
+    <w:nsid w:val="16AD2949"/>
+    <w:multiLevelType w:val="hybridMultilevel"/>
+    <w:tmpl w:val="17EE8F14"/>
+    <w:lvl w:ilvl="0" w:tplc="04090001">
+      <w:start w:val="1"/>
+      <w:numFmt w:val="bullet"/>
+      <w:lvlText w:val=""/>
+      <w:lvlJc w:val="left"/>
+      <w:pPr>
+        <w:ind w:left="720" w:hanging="360"/>
+      </w:pPr>
+      <w:rPr>
+        <w:rFonts w:ascii="Symbol" w:hAnsi="Symbol" w:hint="default"/>
+      </w:rPr>
+    </w:lvl>
+    <w:lvl w:ilvl="1" w:tplc="04090003" w:tentative="1">
+      <w:start w:val="1"/>
+      <w:numFmt w:val="bullet"/>
+      <w:lvlText w:val="o"/>
+      <w:lvlJc w:val="left"/>
+      <w:pPr>
+        <w:ind w:left="1440" w:hanging="360"/>
+      </w:pPr>
+      <w:rPr>
+        <w:rFonts w:ascii="Courier New" w:hAnsi="Courier New" w:cs="Courier New" w:hint="default"/>
+      </w:rPr>
+    </w:lvl>
+    <w:lvl w:ilvl="2" w:tplc="04090005" w:tentative="1">
+      <w:start w:val="1"/>
+      <w:numFmt w:val="bullet"/>
+      <w:lvlText w:val=""/>
+      <w:lvlJc w:val="left"/>
+      <w:pPr>
+        <w:ind w:left="2160" w:hanging="360"/>
+      </w:pPr>
+      <w:rPr>
+        <w:rFonts w:ascii="Wingdings" w:hAnsi="Wingdings" w:hint="default"/>
+      </w:rPr>
+    </w:lvl>
+    <w:lvl w:ilvl="3" w:tplc="04090001" w:tentative="1">
+      <w:start w:val="1"/>
+      <w:numFmt w:val="bullet"/>
+      <w:lvlText w:val=""/>
+      <w:lvlJc w:val="left"/>
+      <w:pPr>
+        <w:ind w:left="2880" w:hanging="360"/>
+      </w:pPr>
+      <w:rPr>
+        <w:rFonts w:ascii="Symbol" w:hAnsi="Symbol" w:hint="default"/>
+      </w:rPr>
+    </w:lvl>
+    <w:lvl w:ilvl="4" w:tplc="04090003" w:tentative="1">
+      <w:start w:val="1"/>
+      <w:numFmt w:val="bullet"/>
+      <w:lvlText w:val="o"/>
+      <w:lvlJc w:val="left"/>
+      <w:pPr>
+        <w:ind w:left="3600" w:hanging="360"/>
+      </w:pPr>
+      <w:rPr>
+        <w:rFonts w:ascii="Courier New" w:hAnsi="Courier New" w:cs="Courier New" w:hint="default"/>
+      </w:rPr>
+    </w:lvl>
+    <w:lvl w:ilvl="5" w:tplc="04090005" w:tentative="1">
+      <w:start w:val="1"/>
+      <w:numFmt w:val="bullet"/>
+      <w:lvlText w:val=""/>
+      <w:lvlJc w:val="left"/>
+      <w:pPr>
+        <w:ind w:left="4320" w:hanging="360"/>
+      </w:pPr>
+      <w:rPr>
+        <w:rFonts w:ascii="Wingdings" w:hAnsi="Wingdings" w:hint="default"/>
+      </w:rPr>
+    </w:lvl>
+    <w:lvl w:ilvl="6" w:tplc="04090001" w:tentative="1">
+      <w:start w:val="1"/>
+      <w:numFmt w:val="bullet"/>
+      <w:lvlText w:val=""/>
+      <w:lvlJc w:val="left"/>
+      <w:pPr>
+        <w:ind w:left="5040" w:hanging="360"/>
+      </w:pPr>
+      <w:rPr>
+        <w:rFonts w:ascii="Symbol" w:hAnsi="Symbol" w:hint="default"/>
+      </w:rPr>
+    </w:lvl>
+    <w:lvl w:ilvl="7" w:tplc="04090003" w:tentative="1">
+      <w:start w:val="1"/>
+      <w:numFmt w:val="bullet"/>
+      <w:lvlText w:val="o"/>
+      <w:lvlJc w:val="left"/>
+      <w:pPr>
+        <w:ind w:left="5760" w:hanging="360"/>
+      </w:pPr>
+      <w:rPr>
+        <w:rFonts w:ascii="Courier New" w:hAnsi="Courier New" w:cs="Courier New" w:hint="default"/>
+      </w:rPr>
+    </w:lvl>
+    <w:lvl w:ilvl="8" w:tplc="04090005" w:tentative="1">
+      <w:start w:val="1"/>
+      <w:numFmt w:val="bullet"/>
+      <w:lvlText w:val=""/>
+      <w:lvlJc w:val="left"/>
+      <w:pPr>
+        <w:ind w:left="6480" w:hanging="360"/>
+      </w:pPr>
+      <w:rPr>
+        <w:rFonts w:ascii="Wingdings" w:hAnsi="Wingdings" w:hint="default"/>
+      </w:rPr>
+    </w:lvl>
+  </w:abstractNum>
+  <w:abstractNum w:abstractNumId="6" w15:restartNumberingAfterBreak="0">
+    <w:nsid w:val="1DF0331B"/>
+    <w:multiLevelType w:val="hybridMultilevel"/>
+    <w:tmpl w:val="873812FC"/>
+    <w:lvl w:ilvl="0" w:tplc="04090001">
+      <w:start w:val="1"/>
+      <w:numFmt w:val="bullet"/>
+      <w:lvlText w:val=""/>
+      <w:lvlJc w:val="left"/>
+      <w:pPr>
+        <w:ind w:left="720" w:hanging="360"/>
+      </w:pPr>
+      <w:rPr>
+        <w:rFonts w:ascii="Symbol" w:hAnsi="Symbol" w:hint="default"/>
+      </w:rPr>
+    </w:lvl>
+    <w:lvl w:ilvl="1" w:tplc="04090003" w:tentative="1">
+      <w:start w:val="1"/>
+      <w:numFmt w:val="bullet"/>
+      <w:lvlText w:val="o"/>
+      <w:lvlJc w:val="left"/>
+      <w:pPr>
+        <w:ind w:left="1440" w:hanging="360"/>
+      </w:pPr>
+      <w:rPr>
+        <w:rFonts w:ascii="Courier New" w:hAnsi="Courier New" w:cs="Courier New" w:hint="default"/>
+      </w:rPr>
+    </w:lvl>
+    <w:lvl w:ilvl="2" w:tplc="04090005" w:tentative="1">
+      <w:start w:val="1"/>
+      <w:numFmt w:val="bullet"/>
+      <w:lvlText w:val=""/>
+      <w:lvlJc w:val="left"/>
+      <w:pPr>
+        <w:ind w:left="2160" w:hanging="360"/>
+      </w:pPr>
+      <w:rPr>
+        <w:rFonts w:ascii="Wingdings" w:hAnsi="Wingdings" w:hint="default"/>
+      </w:rPr>
+    </w:lvl>
+    <w:lvl w:ilvl="3" w:tplc="04090001" w:tentative="1">
+      <w:start w:val="1"/>
+      <w:numFmt w:val="bullet"/>
+      <w:lvlText w:val=""/>
+      <w:lvlJc w:val="left"/>
+      <w:pPr>
+        <w:ind w:left="2880" w:hanging="360"/>
+      </w:pPr>
+      <w:rPr>
+        <w:rFonts w:ascii="Symbol" w:hAnsi="Symbol" w:hint="default"/>
+      </w:rPr>
+    </w:lvl>
+    <w:lvl w:ilvl="4" w:tplc="04090003" w:tentative="1">
+      <w:start w:val="1"/>
+      <w:numFmt w:val="bullet"/>
+      <w:lvlText w:val="o"/>
+      <w:lvlJc w:val="left"/>
+      <w:pPr>
+        <w:ind w:left="3600" w:hanging="360"/>
+      </w:pPr>
+      <w:rPr>
+        <w:rFonts w:ascii="Courier New" w:hAnsi="Courier New" w:cs="Courier New" w:hint="default"/>
+      </w:rPr>
+    </w:lvl>
+    <w:lvl w:ilvl="5" w:tplc="04090005" w:tentative="1">
+      <w:start w:val="1"/>
+      <w:numFmt w:val="bullet"/>
+      <w:lvlText w:val=""/>
+      <w:lvlJc w:val="left"/>
+      <w:pPr>
+        <w:ind w:left="4320" w:hanging="360"/>
+      </w:pPr>
+      <w:rPr>
+        <w:rFonts w:ascii="Wingdings" w:hAnsi="Wingdings" w:hint="default"/>
+      </w:rPr>
+    </w:lvl>
+    <w:lvl w:ilvl="6" w:tplc="04090001" w:tentative="1">
+      <w:start w:val="1"/>
+      <w:numFmt w:val="bullet"/>
+      <w:lvlText w:val=""/>
+      <w:lvlJc w:val="left"/>
+      <w:pPr>
+        <w:ind w:left="5040" w:hanging="360"/>
+      </w:pPr>
+      <w:rPr>
+        <w:rFonts w:ascii="Symbol" w:hAnsi="Symbol" w:hint="default"/>
+      </w:rPr>
+    </w:lvl>
+    <w:lvl w:ilvl="7" w:tplc="04090003" w:tentative="1">
+      <w:start w:val="1"/>
+      <w:numFmt w:val="bullet"/>
+      <w:lvlText w:val="o"/>
+      <w:lvlJc w:val="left"/>
+      <w:pPr>
+        <w:ind w:left="5760" w:hanging="360"/>
+      </w:pPr>
+      <w:rPr>
+        <w:rFonts w:ascii="Courier New" w:hAnsi="Courier New" w:cs="Courier New" w:hint="default"/>
+      </w:rPr>
+    </w:lvl>
+    <w:lvl w:ilvl="8" w:tplc="04090005" w:tentative="1">
+      <w:start w:val="1"/>
+      <w:numFmt w:val="bullet"/>
+      <w:lvlText w:val=""/>
+      <w:lvlJc w:val="left"/>
+      <w:pPr>
+        <w:ind w:left="6480" w:hanging="360"/>
+      </w:pPr>
+      <w:rPr>
+        <w:rFonts w:ascii="Wingdings" w:hAnsi="Wingdings" w:hint="default"/>
+      </w:rPr>
+    </w:lvl>
+  </w:abstractNum>
+  <w:abstractNum w:abstractNumId="7" w15:restartNumberingAfterBreak="0">
     <w:nsid w:val="1FCD261E"/>
     <w:multiLevelType w:val="hybridMultilevel"/>
     <w:tmpl w:val="2410ECFE"/>
@@ -1480,7 +2557,7 @@
       </w:rPr>
     </w:lvl>
   </w:abstractNum>
-  <w:abstractNum w:abstractNumId="6" w15:restartNumberingAfterBreak="0">
+  <w:abstractNum w:abstractNumId="8" w15:restartNumberingAfterBreak="0">
     <w:nsid w:val="21160620"/>
     <w:multiLevelType w:val="hybridMultilevel"/>
     <w:tmpl w:val="3DD8D7DC"/>
@@ -1593,7 +2670,7 @@
       </w:rPr>
     </w:lvl>
   </w:abstractNum>
-  <w:abstractNum w:abstractNumId="7" w15:restartNumberingAfterBreak="0">
+  <w:abstractNum w:abstractNumId="9" w15:restartNumberingAfterBreak="0">
     <w:nsid w:val="23CA3260"/>
     <w:multiLevelType w:val="hybridMultilevel"/>
     <w:tmpl w:val="88C69818"/>
@@ -1706,7 +2783,120 @@
       </w:rPr>
     </w:lvl>
   </w:abstractNum>
-  <w:abstractNum w:abstractNumId="8" w15:restartNumberingAfterBreak="0">
+  <w:abstractNum w:abstractNumId="10" w15:restartNumberingAfterBreak="0">
+    <w:nsid w:val="25A72185"/>
+    <w:multiLevelType w:val="hybridMultilevel"/>
+    <w:tmpl w:val="2D22DE20"/>
+    <w:lvl w:ilvl="0" w:tplc="04090001">
+      <w:start w:val="1"/>
+      <w:numFmt w:val="bullet"/>
+      <w:lvlText w:val=""/>
+      <w:lvlJc w:val="left"/>
+      <w:pPr>
+        <w:ind w:left="720" w:hanging="360"/>
+      </w:pPr>
+      <w:rPr>
+        <w:rFonts w:ascii="Symbol" w:hAnsi="Symbol" w:hint="default"/>
+      </w:rPr>
+    </w:lvl>
+    <w:lvl w:ilvl="1" w:tplc="04090003" w:tentative="1">
+      <w:start w:val="1"/>
+      <w:numFmt w:val="bullet"/>
+      <w:lvlText w:val="o"/>
+      <w:lvlJc w:val="left"/>
+      <w:pPr>
+        <w:ind w:left="1440" w:hanging="360"/>
+      </w:pPr>
+      <w:rPr>
+        <w:rFonts w:ascii="Courier New" w:hAnsi="Courier New" w:cs="Courier New" w:hint="default"/>
+      </w:rPr>
+    </w:lvl>
+    <w:lvl w:ilvl="2" w:tplc="04090005" w:tentative="1">
+      <w:start w:val="1"/>
+      <w:numFmt w:val="bullet"/>
+      <w:lvlText w:val=""/>
+      <w:lvlJc w:val="left"/>
+      <w:pPr>
+        <w:ind w:left="2160" w:hanging="360"/>
+      </w:pPr>
+      <w:rPr>
+        <w:rFonts w:ascii="Wingdings" w:hAnsi="Wingdings" w:hint="default"/>
+      </w:rPr>
+    </w:lvl>
+    <w:lvl w:ilvl="3" w:tplc="04090001" w:tentative="1">
+      <w:start w:val="1"/>
+      <w:numFmt w:val="bullet"/>
+      <w:lvlText w:val=""/>
+      <w:lvlJc w:val="left"/>
+      <w:pPr>
+        <w:ind w:left="2880" w:hanging="360"/>
+      </w:pPr>
+      <w:rPr>
+        <w:rFonts w:ascii="Symbol" w:hAnsi="Symbol" w:hint="default"/>
+      </w:rPr>
+    </w:lvl>
+    <w:lvl w:ilvl="4" w:tplc="04090003" w:tentative="1">
+      <w:start w:val="1"/>
+      <w:numFmt w:val="bullet"/>
+      <w:lvlText w:val="o"/>
+      <w:lvlJc w:val="left"/>
+      <w:pPr>
+        <w:ind w:left="3600" w:hanging="360"/>
+      </w:pPr>
+      <w:rPr>
+        <w:rFonts w:ascii="Courier New" w:hAnsi="Courier New" w:cs="Courier New" w:hint="default"/>
+      </w:rPr>
+    </w:lvl>
+    <w:lvl w:ilvl="5" w:tplc="04090005" w:tentative="1">
+      <w:start w:val="1"/>
+      <w:numFmt w:val="bullet"/>
+      <w:lvlText w:val=""/>
+      <w:lvlJc w:val="left"/>
+      <w:pPr>
+        <w:ind w:left="4320" w:hanging="360"/>
+      </w:pPr>
+      <w:rPr>
+        <w:rFonts w:ascii="Wingdings" w:hAnsi="Wingdings" w:hint="default"/>
+      </w:rPr>
+    </w:lvl>
+    <w:lvl w:ilvl="6" w:tplc="04090001" w:tentative="1">
+      <w:start w:val="1"/>
+      <w:numFmt w:val="bullet"/>
+      <w:lvlText w:val=""/>
+      <w:lvlJc w:val="left"/>
+      <w:pPr>
+        <w:ind w:left="5040" w:hanging="360"/>
+      </w:pPr>
+      <w:rPr>
+        <w:rFonts w:ascii="Symbol" w:hAnsi="Symbol" w:hint="default"/>
+      </w:rPr>
+    </w:lvl>
+    <w:lvl w:ilvl="7" w:tplc="04090003" w:tentative="1">
+      <w:start w:val="1"/>
+      <w:numFmt w:val="bullet"/>
+      <w:lvlText w:val="o"/>
+      <w:lvlJc w:val="left"/>
+      <w:pPr>
+        <w:ind w:left="5760" w:hanging="360"/>
+      </w:pPr>
+      <w:rPr>
+        <w:rFonts w:ascii="Courier New" w:hAnsi="Courier New" w:cs="Courier New" w:hint="default"/>
+      </w:rPr>
+    </w:lvl>
+    <w:lvl w:ilvl="8" w:tplc="04090005" w:tentative="1">
+      <w:start w:val="1"/>
+      <w:numFmt w:val="bullet"/>
+      <w:lvlText w:val=""/>
+      <w:lvlJc w:val="left"/>
+      <w:pPr>
+        <w:ind w:left="6480" w:hanging="360"/>
+      </w:pPr>
+      <w:rPr>
+        <w:rFonts w:ascii="Wingdings" w:hAnsi="Wingdings" w:hint="default"/>
+      </w:rPr>
+    </w:lvl>
+  </w:abstractNum>
+  <w:abstractNum w:abstractNumId="11" w15:restartNumberingAfterBreak="0">
     <w:nsid w:val="27F779EE"/>
     <w:multiLevelType w:val="hybridMultilevel"/>
     <w:tmpl w:val="B674F4D0"/>
@@ -1817,7 +3007,7 @@
       </w:rPr>
     </w:lvl>
   </w:abstractNum>
-  <w:abstractNum w:abstractNumId="9" w15:restartNumberingAfterBreak="0">
+  <w:abstractNum w:abstractNumId="12" w15:restartNumberingAfterBreak="0">
     <w:nsid w:val="2D8867D3"/>
     <w:multiLevelType w:val="hybridMultilevel"/>
     <w:tmpl w:val="89BC6D44"/>
@@ -1930,7 +3120,7 @@
       </w:rPr>
     </w:lvl>
   </w:abstractNum>
-  <w:abstractNum w:abstractNumId="10" w15:restartNumberingAfterBreak="0">
+  <w:abstractNum w:abstractNumId="13" w15:restartNumberingAfterBreak="0">
     <w:nsid w:val="2EE539EA"/>
     <w:multiLevelType w:val="hybridMultilevel"/>
     <w:tmpl w:val="292277A2"/>
@@ -2043,7 +3233,7 @@
       </w:rPr>
     </w:lvl>
   </w:abstractNum>
-  <w:abstractNum w:abstractNumId="11" w15:restartNumberingAfterBreak="0">
+  <w:abstractNum w:abstractNumId="14" w15:restartNumberingAfterBreak="0">
     <w:nsid w:val="30A67E7C"/>
     <w:multiLevelType w:val="hybridMultilevel"/>
     <w:tmpl w:val="39E21912"/>
@@ -2156,7 +3346,7 @@
       </w:rPr>
     </w:lvl>
   </w:abstractNum>
-  <w:abstractNum w:abstractNumId="12" w15:restartNumberingAfterBreak="0">
+  <w:abstractNum w:abstractNumId="15" w15:restartNumberingAfterBreak="0">
     <w:nsid w:val="323849F7"/>
     <w:multiLevelType w:val="hybridMultilevel"/>
     <w:tmpl w:val="B9B4AD14"/>
@@ -2269,7 +3459,7 @@
       </w:rPr>
     </w:lvl>
   </w:abstractNum>
-  <w:abstractNum w:abstractNumId="13" w15:restartNumberingAfterBreak="0">
+  <w:abstractNum w:abstractNumId="16" w15:restartNumberingAfterBreak="0">
     <w:nsid w:val="4A1850F7"/>
     <w:multiLevelType w:val="hybridMultilevel"/>
     <w:tmpl w:val="BF828B58"/>
@@ -2382,7 +3572,7 @@
       </w:rPr>
     </w:lvl>
   </w:abstractNum>
-  <w:abstractNum w:abstractNumId="14" w15:restartNumberingAfterBreak="0">
+  <w:abstractNum w:abstractNumId="17" w15:restartNumberingAfterBreak="0">
     <w:nsid w:val="4F74623D"/>
     <w:multiLevelType w:val="hybridMultilevel"/>
     <w:tmpl w:val="89AE7A38"/>
@@ -2495,7 +3685,7 @@
       </w:rPr>
     </w:lvl>
   </w:abstractNum>
-  <w:abstractNum w:abstractNumId="15" w15:restartNumberingAfterBreak="0">
+  <w:abstractNum w:abstractNumId="18" w15:restartNumberingAfterBreak="0">
     <w:nsid w:val="525A140D"/>
     <w:multiLevelType w:val="hybridMultilevel"/>
     <w:tmpl w:val="0AB4E868"/>
@@ -2608,7 +3798,7 @@
       </w:rPr>
     </w:lvl>
   </w:abstractNum>
-  <w:abstractNum w:abstractNumId="16" w15:restartNumberingAfterBreak="0">
+  <w:abstractNum w:abstractNumId="19" w15:restartNumberingAfterBreak="0">
     <w:nsid w:val="526529A7"/>
     <w:multiLevelType w:val="hybridMultilevel"/>
     <w:tmpl w:val="319CAB68"/>
@@ -2721,7 +3911,7 @@
       </w:rPr>
     </w:lvl>
   </w:abstractNum>
-  <w:abstractNum w:abstractNumId="17" w15:restartNumberingAfterBreak="0">
+  <w:abstractNum w:abstractNumId="20" w15:restartNumberingAfterBreak="0">
     <w:nsid w:val="53047EE5"/>
     <w:multiLevelType w:val="hybridMultilevel"/>
     <w:tmpl w:val="2EB66F18"/>
@@ -2834,7 +4024,7 @@
       </w:rPr>
     </w:lvl>
   </w:abstractNum>
-  <w:abstractNum w:abstractNumId="18" w15:restartNumberingAfterBreak="0">
+  <w:abstractNum w:abstractNumId="21" w15:restartNumberingAfterBreak="0">
     <w:nsid w:val="53D60BE8"/>
     <w:multiLevelType w:val="hybridMultilevel"/>
     <w:tmpl w:val="05BA1A30"/>
@@ -2947,7 +4137,7 @@
       </w:rPr>
     </w:lvl>
   </w:abstractNum>
-  <w:abstractNum w:abstractNumId="19" w15:restartNumberingAfterBreak="0">
+  <w:abstractNum w:abstractNumId="22" w15:restartNumberingAfterBreak="0">
     <w:nsid w:val="53E1216A"/>
     <w:multiLevelType w:val="hybridMultilevel"/>
     <w:tmpl w:val="FE12C1DC"/>
@@ -3058,7 +4248,7 @@
       </w:rPr>
     </w:lvl>
   </w:abstractNum>
-  <w:abstractNum w:abstractNumId="20" w15:restartNumberingAfterBreak="0">
+  <w:abstractNum w:abstractNumId="23" w15:restartNumberingAfterBreak="0">
     <w:nsid w:val="54B432DA"/>
     <w:multiLevelType w:val="hybridMultilevel"/>
     <w:tmpl w:val="1BA2784C"/>
@@ -3171,7 +4361,7 @@
       </w:rPr>
     </w:lvl>
   </w:abstractNum>
-  <w:abstractNum w:abstractNumId="21" w15:restartNumberingAfterBreak="0">
+  <w:abstractNum w:abstractNumId="24" w15:restartNumberingAfterBreak="0">
     <w:nsid w:val="5C2B1796"/>
     <w:multiLevelType w:val="hybridMultilevel"/>
     <w:tmpl w:val="C0C86996"/>
@@ -3284,7 +4474,7 @@
       </w:rPr>
     </w:lvl>
   </w:abstractNum>
-  <w:abstractNum w:abstractNumId="22" w15:restartNumberingAfterBreak="0">
+  <w:abstractNum w:abstractNumId="25" w15:restartNumberingAfterBreak="0">
     <w:nsid w:val="5D1F2712"/>
     <w:multiLevelType w:val="multilevel"/>
     <w:tmpl w:val="4AB6BB88"/>
@@ -3433,7 +4623,7 @@
       </w:rPr>
     </w:lvl>
   </w:abstractNum>
-  <w:abstractNum w:abstractNumId="23" w15:restartNumberingAfterBreak="0">
+  <w:abstractNum w:abstractNumId="26" w15:restartNumberingAfterBreak="0">
     <w:nsid w:val="5E9259C3"/>
     <w:multiLevelType w:val="hybridMultilevel"/>
     <w:tmpl w:val="896A0D14"/>
@@ -3544,7 +4734,7 @@
       </w:rPr>
     </w:lvl>
   </w:abstractNum>
-  <w:abstractNum w:abstractNumId="24" w15:restartNumberingAfterBreak="0">
+  <w:abstractNum w:abstractNumId="27" w15:restartNumberingAfterBreak="0">
     <w:nsid w:val="607E1CB2"/>
     <w:multiLevelType w:val="hybridMultilevel"/>
     <w:tmpl w:val="E9C00820"/>
@@ -3657,7 +4847,7 @@
       </w:rPr>
     </w:lvl>
   </w:abstractNum>
-  <w:abstractNum w:abstractNumId="25" w15:restartNumberingAfterBreak="0">
+  <w:abstractNum w:abstractNumId="28" w15:restartNumberingAfterBreak="0">
     <w:nsid w:val="60AE2FD6"/>
     <w:multiLevelType w:val="hybridMultilevel"/>
     <w:tmpl w:val="E0444418"/>
@@ -3770,7 +4960,7 @@
       </w:rPr>
     </w:lvl>
   </w:abstractNum>
-  <w:abstractNum w:abstractNumId="26" w15:restartNumberingAfterBreak="0">
+  <w:abstractNum w:abstractNumId="29" w15:restartNumberingAfterBreak="0">
     <w:nsid w:val="63DD6A1B"/>
     <w:multiLevelType w:val="multilevel"/>
     <w:tmpl w:val="DD3CF7FE"/>
@@ -3919,7 +5109,120 @@
       </w:rPr>
     </w:lvl>
   </w:abstractNum>
-  <w:abstractNum w:abstractNumId="27" w15:restartNumberingAfterBreak="0">
+  <w:abstractNum w:abstractNumId="30" w15:restartNumberingAfterBreak="0">
+    <w:nsid w:val="691D4409"/>
+    <w:multiLevelType w:val="hybridMultilevel"/>
+    <w:tmpl w:val="86DE6D90"/>
+    <w:lvl w:ilvl="0" w:tplc="04090001">
+      <w:start w:val="1"/>
+      <w:numFmt w:val="bullet"/>
+      <w:lvlText w:val=""/>
+      <w:lvlJc w:val="left"/>
+      <w:pPr>
+        <w:ind w:left="720" w:hanging="360"/>
+      </w:pPr>
+      <w:rPr>
+        <w:rFonts w:ascii="Symbol" w:hAnsi="Symbol" w:hint="default"/>
+      </w:rPr>
+    </w:lvl>
+    <w:lvl w:ilvl="1" w:tplc="04090003" w:tentative="1">
+      <w:start w:val="1"/>
+      <w:numFmt w:val="bullet"/>
+      <w:lvlText w:val="o"/>
+      <w:lvlJc w:val="left"/>
+      <w:pPr>
+        <w:ind w:left="1440" w:hanging="360"/>
+      </w:pPr>
+      <w:rPr>
+        <w:rFonts w:ascii="Courier New" w:hAnsi="Courier New" w:cs="Courier New" w:hint="default"/>
+      </w:rPr>
+    </w:lvl>
+    <w:lvl w:ilvl="2" w:tplc="04090005" w:tentative="1">
+      <w:start w:val="1"/>
+      <w:numFmt w:val="bullet"/>
+      <w:lvlText w:val=""/>
+      <w:lvlJc w:val="left"/>
+      <w:pPr>
+        <w:ind w:left="2160" w:hanging="360"/>
+      </w:pPr>
+      <w:rPr>
+        <w:rFonts w:ascii="Wingdings" w:hAnsi="Wingdings" w:hint="default"/>
+      </w:rPr>
+    </w:lvl>
+    <w:lvl w:ilvl="3" w:tplc="04090001" w:tentative="1">
+      <w:start w:val="1"/>
+      <w:numFmt w:val="bullet"/>
+      <w:lvlText w:val=""/>
+      <w:lvlJc w:val="left"/>
+      <w:pPr>
+        <w:ind w:left="2880" w:hanging="360"/>
+      </w:pPr>
+      <w:rPr>
+        <w:rFonts w:ascii="Symbol" w:hAnsi="Symbol" w:hint="default"/>
+      </w:rPr>
+    </w:lvl>
+    <w:lvl w:ilvl="4" w:tplc="04090003" w:tentative="1">
+      <w:start w:val="1"/>
+      <w:numFmt w:val="bullet"/>
+      <w:lvlText w:val="o"/>
+      <w:lvlJc w:val="left"/>
+      <w:pPr>
+        <w:ind w:left="3600" w:hanging="360"/>
+      </w:pPr>
+      <w:rPr>
+        <w:rFonts w:ascii="Courier New" w:hAnsi="Courier New" w:cs="Courier New" w:hint="default"/>
+      </w:rPr>
+    </w:lvl>
+    <w:lvl w:ilvl="5" w:tplc="04090005" w:tentative="1">
+      <w:start w:val="1"/>
+      <w:numFmt w:val="bullet"/>
+      <w:lvlText w:val=""/>
+      <w:lvlJc w:val="left"/>
+      <w:pPr>
+        <w:ind w:left="4320" w:hanging="360"/>
+      </w:pPr>
+      <w:rPr>
+        <w:rFonts w:ascii="Wingdings" w:hAnsi="Wingdings" w:hint="default"/>
+      </w:rPr>
+    </w:lvl>
+    <w:lvl w:ilvl="6" w:tplc="04090001" w:tentative="1">
+      <w:start w:val="1"/>
+      <w:numFmt w:val="bullet"/>
+      <w:lvlText w:val=""/>
+      <w:lvlJc w:val="left"/>
+      <w:pPr>
+        <w:ind w:left="5040" w:hanging="360"/>
+      </w:pPr>
+      <w:rPr>
+        <w:rFonts w:ascii="Symbol" w:hAnsi="Symbol" w:hint="default"/>
+      </w:rPr>
+    </w:lvl>
+    <w:lvl w:ilvl="7" w:tplc="04090003" w:tentative="1">
+      <w:start w:val="1"/>
+      <w:numFmt w:val="bullet"/>
+      <w:lvlText w:val="o"/>
+      <w:lvlJc w:val="left"/>
+      <w:pPr>
+        <w:ind w:left="5760" w:hanging="360"/>
+      </w:pPr>
+      <w:rPr>
+        <w:rFonts w:ascii="Courier New" w:hAnsi="Courier New" w:cs="Courier New" w:hint="default"/>
+      </w:rPr>
+    </w:lvl>
+    <w:lvl w:ilvl="8" w:tplc="04090005" w:tentative="1">
+      <w:start w:val="1"/>
+      <w:numFmt w:val="bullet"/>
+      <w:lvlText w:val=""/>
+      <w:lvlJc w:val="left"/>
+      <w:pPr>
+        <w:ind w:left="6480" w:hanging="360"/>
+      </w:pPr>
+      <w:rPr>
+        <w:rFonts w:ascii="Wingdings" w:hAnsi="Wingdings" w:hint="default"/>
+      </w:rPr>
+    </w:lvl>
+  </w:abstractNum>
+  <w:abstractNum w:abstractNumId="31" w15:restartNumberingAfterBreak="0">
     <w:nsid w:val="6AC141B4"/>
     <w:multiLevelType w:val="hybridMultilevel"/>
     <w:tmpl w:val="9EBAD886"/>
@@ -4032,7 +5335,7 @@
       </w:rPr>
     </w:lvl>
   </w:abstractNum>
-  <w:abstractNum w:abstractNumId="28" w15:restartNumberingAfterBreak="0">
+  <w:abstractNum w:abstractNumId="32" w15:restartNumberingAfterBreak="0">
     <w:nsid w:val="73BC51D3"/>
     <w:multiLevelType w:val="hybridMultilevel"/>
     <w:tmpl w:val="B9A68B76"/>
@@ -4145,7 +5448,7 @@
       </w:rPr>
     </w:lvl>
   </w:abstractNum>
-  <w:abstractNum w:abstractNumId="29" w15:restartNumberingAfterBreak="0">
+  <w:abstractNum w:abstractNumId="33" w15:restartNumberingAfterBreak="0">
     <w:nsid w:val="764A4F35"/>
     <w:multiLevelType w:val="hybridMultilevel"/>
     <w:tmpl w:val="F4D67E1C"/>
@@ -4257,7 +5560,7 @@
       </w:rPr>
     </w:lvl>
   </w:abstractNum>
-  <w:abstractNum w:abstractNumId="30" w15:restartNumberingAfterBreak="0">
+  <w:abstractNum w:abstractNumId="34" w15:restartNumberingAfterBreak="0">
     <w:nsid w:val="79BB3D1D"/>
     <w:multiLevelType w:val="hybridMultilevel"/>
     <w:tmpl w:val="FE2211E2"/>
@@ -4370,7 +5673,7 @@
       </w:rPr>
     </w:lvl>
   </w:abstractNum>
-  <w:abstractNum w:abstractNumId="31" w15:restartNumberingAfterBreak="0">
+  <w:abstractNum w:abstractNumId="35" w15:restartNumberingAfterBreak="0">
     <w:nsid w:val="7AD045D6"/>
     <w:multiLevelType w:val="multilevel"/>
     <w:tmpl w:val="AE7AF732"/>
@@ -4519,7 +5822,7 @@
       </w:rPr>
     </w:lvl>
   </w:abstractNum>
-  <w:abstractNum w:abstractNumId="32" w15:restartNumberingAfterBreak="0">
+  <w:abstractNum w:abstractNumId="36" w15:restartNumberingAfterBreak="0">
     <w:nsid w:val="7B0000B9"/>
     <w:multiLevelType w:val="hybridMultilevel"/>
     <w:tmpl w:val="C71E7B70"/>
@@ -4632,7 +5935,7 @@
       </w:rPr>
     </w:lvl>
   </w:abstractNum>
-  <w:abstractNum w:abstractNumId="33" w15:restartNumberingAfterBreak="0">
+  <w:abstractNum w:abstractNumId="37" w15:restartNumberingAfterBreak="0">
     <w:nsid w:val="7B955C93"/>
     <w:multiLevelType w:val="hybridMultilevel"/>
     <w:tmpl w:val="922870AC"/>
@@ -4745,7 +6048,7 @@
       </w:rPr>
     </w:lvl>
   </w:abstractNum>
-  <w:abstractNum w:abstractNumId="34" w15:restartNumberingAfterBreak="0">
+  <w:abstractNum w:abstractNumId="38" w15:restartNumberingAfterBreak="0">
     <w:nsid w:val="7CB343FF"/>
     <w:multiLevelType w:val="hybridMultilevel"/>
     <w:tmpl w:val="87847A6A"/>
@@ -4858,7 +6161,7 @@
       </w:rPr>
     </w:lvl>
   </w:abstractNum>
-  <w:abstractNum w:abstractNumId="35" w15:restartNumberingAfterBreak="0">
+  <w:abstractNum w:abstractNumId="39" w15:restartNumberingAfterBreak="0">
     <w:nsid w:val="7F81510F"/>
     <w:multiLevelType w:val="multilevel"/>
     <w:tmpl w:val="EE4A3E80"/>
@@ -5008,112 +6311,124 @@
     </w:lvl>
   </w:abstractNum>
   <w:num w:numId="1" w16cid:durableId="1890652469">
-    <w:abstractNumId w:val="21"/>
+    <w:abstractNumId w:val="24"/>
   </w:num>
   <w:num w:numId="2" w16cid:durableId="268465452">
-    <w:abstractNumId w:val="28"/>
+    <w:abstractNumId w:val="32"/>
   </w:num>
   <w:num w:numId="3" w16cid:durableId="1588885688">
-    <w:abstractNumId w:val="6"/>
+    <w:abstractNumId w:val="8"/>
   </w:num>
   <w:num w:numId="4" w16cid:durableId="1318806900">
-    <w:abstractNumId w:val="16"/>
+    <w:abstractNumId w:val="19"/>
   </w:num>
   <w:num w:numId="5" w16cid:durableId="1000814964">
-    <w:abstractNumId w:val="9"/>
+    <w:abstractNumId w:val="12"/>
   </w:num>
   <w:num w:numId="6" w16cid:durableId="1439106570">
-    <w:abstractNumId w:val="7"/>
+    <w:abstractNumId w:val="9"/>
   </w:num>
   <w:num w:numId="7" w16cid:durableId="195630131">
     <w:abstractNumId w:val="4"/>
   </w:num>
   <w:num w:numId="8" w16cid:durableId="588777832">
-    <w:abstractNumId w:val="33"/>
+    <w:abstractNumId w:val="37"/>
   </w:num>
   <w:num w:numId="9" w16cid:durableId="869991646">
-    <w:abstractNumId w:val="34"/>
+    <w:abstractNumId w:val="38"/>
   </w:num>
   <w:num w:numId="10" w16cid:durableId="912273144">
-    <w:abstractNumId w:val="24"/>
+    <w:abstractNumId w:val="27"/>
   </w:num>
   <w:num w:numId="11" w16cid:durableId="2100133462">
-    <w:abstractNumId w:val="25"/>
+    <w:abstractNumId w:val="28"/>
   </w:num>
   <w:num w:numId="12" w16cid:durableId="417485533">
-    <w:abstractNumId w:val="11"/>
+    <w:abstractNumId w:val="14"/>
   </w:num>
   <w:num w:numId="13" w16cid:durableId="1126776408">
-    <w:abstractNumId w:val="10"/>
+    <w:abstractNumId w:val="13"/>
   </w:num>
   <w:num w:numId="14" w16cid:durableId="1390109137">
-    <w:abstractNumId w:val="31"/>
+    <w:abstractNumId w:val="35"/>
   </w:num>
   <w:num w:numId="15" w16cid:durableId="1230655804">
     <w:abstractNumId w:val="0"/>
   </w:num>
   <w:num w:numId="16" w16cid:durableId="1732001577">
-    <w:abstractNumId w:val="27"/>
+    <w:abstractNumId w:val="31"/>
   </w:num>
   <w:num w:numId="17" w16cid:durableId="1629581120">
-    <w:abstractNumId w:val="18"/>
+    <w:abstractNumId w:val="21"/>
   </w:num>
   <w:num w:numId="18" w16cid:durableId="1313296054">
-    <w:abstractNumId w:val="13"/>
+    <w:abstractNumId w:val="16"/>
   </w:num>
   <w:num w:numId="19" w16cid:durableId="1987857681">
-    <w:abstractNumId w:val="12"/>
+    <w:abstractNumId w:val="15"/>
   </w:num>
   <w:num w:numId="20" w16cid:durableId="1808662599">
     <w:abstractNumId w:val="3"/>
   </w:num>
   <w:num w:numId="21" w16cid:durableId="1078209727">
-    <w:abstractNumId w:val="23"/>
+    <w:abstractNumId w:val="26"/>
   </w:num>
   <w:num w:numId="22" w16cid:durableId="1196426985">
-    <w:abstractNumId w:val="29"/>
+    <w:abstractNumId w:val="33"/>
   </w:num>
   <w:num w:numId="23" w16cid:durableId="1734892824">
-    <w:abstractNumId w:val="19"/>
+    <w:abstractNumId w:val="22"/>
   </w:num>
   <w:num w:numId="24" w16cid:durableId="1850293422">
     <w:abstractNumId w:val="2"/>
   </w:num>
   <w:num w:numId="25" w16cid:durableId="1576013327">
-    <w:abstractNumId w:val="8"/>
+    <w:abstractNumId w:val="11"/>
   </w:num>
   <w:num w:numId="26" w16cid:durableId="399210572">
-    <w:abstractNumId w:val="5"/>
+    <w:abstractNumId w:val="7"/>
   </w:num>
   <w:num w:numId="27" w16cid:durableId="197662573">
     <w:abstractNumId w:val="1"/>
   </w:num>
   <w:num w:numId="28" w16cid:durableId="1337927586">
-    <w:abstractNumId w:val="14"/>
+    <w:abstractNumId w:val="17"/>
   </w:num>
   <w:num w:numId="29" w16cid:durableId="1680303984">
+    <w:abstractNumId w:val="34"/>
+  </w:num>
+  <w:num w:numId="30" w16cid:durableId="2099519412">
+    <w:abstractNumId w:val="18"/>
+  </w:num>
+  <w:num w:numId="31" w16cid:durableId="235866451">
+    <w:abstractNumId w:val="36"/>
+  </w:num>
+  <w:num w:numId="32" w16cid:durableId="1557936603">
+    <w:abstractNumId w:val="39"/>
+  </w:num>
+  <w:num w:numId="33" w16cid:durableId="1175995790">
+    <w:abstractNumId w:val="25"/>
+  </w:num>
+  <w:num w:numId="34" w16cid:durableId="1929775555">
+    <w:abstractNumId w:val="29"/>
+  </w:num>
+  <w:num w:numId="35" w16cid:durableId="216355090">
+    <w:abstractNumId w:val="23"/>
+  </w:num>
+  <w:num w:numId="36" w16cid:durableId="1741516799">
+    <w:abstractNumId w:val="20"/>
+  </w:num>
+  <w:num w:numId="37" w16cid:durableId="368185388">
     <w:abstractNumId w:val="30"/>
   </w:num>
-  <w:num w:numId="30" w16cid:durableId="2099519412">
-    <w:abstractNumId w:val="15"/>
+  <w:num w:numId="38" w16cid:durableId="551162133">
+    <w:abstractNumId w:val="6"/>
   </w:num>
-  <w:num w:numId="31" w16cid:durableId="235866451">
-    <w:abstractNumId w:val="32"/>
+  <w:num w:numId="39" w16cid:durableId="20054894">
+    <w:abstractNumId w:val="5"/>
   </w:num>
-  <w:num w:numId="32" w16cid:durableId="1557936603">
-    <w:abstractNumId w:val="35"/>
-  </w:num>
-  <w:num w:numId="33" w16cid:durableId="1175995790">
-    <w:abstractNumId w:val="22"/>
-  </w:num>
-  <w:num w:numId="34" w16cid:durableId="1929775555">
-    <w:abstractNumId w:val="26"/>
-  </w:num>
-  <w:num w:numId="35" w16cid:durableId="216355090">
-    <w:abstractNumId w:val="20"/>
-  </w:num>
-  <w:num w:numId="36" w16cid:durableId="1741516799">
-    <w:abstractNumId w:val="17"/>
+  <w:num w:numId="40" w16cid:durableId="997727305">
+    <w:abstractNumId w:val="10"/>
   </w:num>
   <w:numIdMacAtCleanup w:val="4"/>
 </w:numbering>

</xml_diff>